<commit_message>
Compare Countries Feature addes
</commit_message>
<xml_diff>
--- a/Project Report.docx
+++ b/Project Report.docx
@@ -14,47 +14,75 @@
           <w:b/>
           <w:bCs/>
         </w:rPr>
-        <w:t xml:space="preserve">Name: </w:t>
-      </w:r>
-      <w:r>
-        <w:rPr>
-          <w:rFonts w:ascii="Calibri" w:hAnsi="Calibri" w:cs="Calibri"/>
-        </w:rPr>
-        <w:t>Bao Phuc Duong</w:t>
-      </w:r>
-    </w:p>
-    <w:p>
-      <w:pPr>
+        <w:t>Members</w:t>
+      </w:r>
+      <w:r>
         <w:rPr>
           <w:rFonts w:ascii="Calibri" w:hAnsi="Calibri" w:cs="Calibri"/>
           <w:b/>
           <w:bCs/>
         </w:rPr>
-      </w:pPr>
-      <w:r>
+        <w:t xml:space="preserve">: </w:t>
+      </w:r>
+      <w:r>
+        <w:rPr>
+          <w:rFonts w:ascii="Calibri" w:hAnsi="Calibri" w:cs="Calibri"/>
+        </w:rPr>
+        <w:t xml:space="preserve">Bao </w:t>
+      </w:r>
+      <w:proofErr w:type="spellStart"/>
+      <w:r>
+        <w:rPr>
+          <w:rFonts w:ascii="Calibri" w:hAnsi="Calibri" w:cs="Calibri"/>
+        </w:rPr>
+        <w:t>Phuc</w:t>
+      </w:r>
+      <w:proofErr w:type="spellEnd"/>
+      <w:r>
+        <w:rPr>
+          <w:rFonts w:ascii="Calibri" w:hAnsi="Calibri" w:cs="Calibri"/>
+        </w:rPr>
+        <w:t xml:space="preserve"> Duong</w:t>
+      </w:r>
+      <w:r>
+        <w:rPr>
+          <w:rFonts w:ascii="Calibri" w:hAnsi="Calibri" w:cs="Calibri"/>
+        </w:rPr>
+        <w:t>, Shubham Gupta</w:t>
+      </w:r>
+    </w:p>
+    <w:p>
+      <w:pPr>
         <w:rPr>
           <w:rFonts w:ascii="Calibri" w:hAnsi="Calibri" w:cs="Calibri"/>
           <w:b/>
           <w:bCs/>
         </w:rPr>
-        <w:t>ECE 4150 – Spring 2024</w:t>
-      </w:r>
-    </w:p>
-    <w:p>
-      <w:pPr>
-        <w:jc w:val="center"/>
+      </w:pPr>
+      <w:r>
         <w:rPr>
           <w:rFonts w:ascii="Calibri" w:hAnsi="Calibri" w:cs="Calibri"/>
           <w:b/>
           <w:bCs/>
         </w:rPr>
-      </w:pPr>
-      <w:r>
+        <w:t>ECE 4150 – Spring 2024</w:t>
+      </w:r>
+    </w:p>
+    <w:p>
+      <w:pPr>
+        <w:jc w:val="center"/>
         <w:rPr>
           <w:rFonts w:ascii="Calibri" w:hAnsi="Calibri" w:cs="Calibri"/>
           <w:b/>
           <w:bCs/>
         </w:rPr>
+      </w:pPr>
+      <w:r>
+        <w:rPr>
+          <w:rFonts w:ascii="Calibri" w:hAnsi="Calibri" w:cs="Calibri"/>
+          <w:b/>
+          <w:bCs/>
+        </w:rPr>
         <w:t>Apache Spark project on AWS EC2</w:t>
       </w:r>
     </w:p>
@@ -154,32 +182,106 @@
           <w:sz w:val="22"/>
           <w:szCs w:val="22"/>
         </w:rPr>
-        <w:t xml:space="preserve"> datasets. The power of Spark will be demonstrated on the simple website I built for this project. </w:t>
-      </w:r>
-    </w:p>
-    <w:p>
-      <w:pPr>
-        <w:rPr>
-          <w:rFonts w:ascii="Calibri" w:hAnsi="Calibri" w:cs="Calibri"/>
-          <w:sz w:val="22"/>
-          <w:szCs w:val="22"/>
-        </w:rPr>
-      </w:pPr>
-      <w:r>
-        <w:rPr>
-          <w:rFonts w:ascii="Calibri" w:hAnsi="Calibri" w:cs="Calibri"/>
-          <w:sz w:val="22"/>
-          <w:szCs w:val="22"/>
-        </w:rPr>
-        <w:t>In addition to Spark, I also use Matplotlib to visually represent the data manipulated by Spark. With Spark and Matplotlib</w:t>
-      </w:r>
-      <w:r>
-        <w:rPr>
-          <w:rFonts w:ascii="Calibri" w:hAnsi="Calibri" w:cs="Calibri"/>
-          <w:sz w:val="22"/>
-          <w:szCs w:val="22"/>
-        </w:rPr>
-        <w:t>, I am able to construct an intuitive analytics website, providing users with deeper insights into the dataset under examination.</w:t>
+        <w:t xml:space="preserve"> datasets. The power of Spark will be demonstrated on the simple website </w:t>
+      </w:r>
+      <w:r>
+        <w:rPr>
+          <w:rFonts w:ascii="Calibri" w:hAnsi="Calibri" w:cs="Calibri"/>
+          <w:sz w:val="22"/>
+          <w:szCs w:val="22"/>
+        </w:rPr>
+        <w:t>we</w:t>
+      </w:r>
+      <w:r>
+        <w:rPr>
+          <w:rFonts w:ascii="Calibri" w:hAnsi="Calibri" w:cs="Calibri"/>
+          <w:sz w:val="22"/>
+          <w:szCs w:val="22"/>
+        </w:rPr>
+        <w:t xml:space="preserve"> built for this project. </w:t>
+      </w:r>
+    </w:p>
+    <w:p>
+      <w:pPr>
+        <w:rPr>
+          <w:rFonts w:ascii="Calibri" w:hAnsi="Calibri" w:cs="Calibri"/>
+          <w:sz w:val="22"/>
+          <w:szCs w:val="22"/>
+        </w:rPr>
+      </w:pPr>
+      <w:r>
+        <w:rPr>
+          <w:rFonts w:ascii="Calibri" w:hAnsi="Calibri" w:cs="Calibri"/>
+          <w:sz w:val="22"/>
+          <w:szCs w:val="22"/>
+        </w:rPr>
+        <w:t xml:space="preserve">In addition to Spark, </w:t>
+      </w:r>
+      <w:r>
+        <w:rPr>
+          <w:rFonts w:ascii="Calibri" w:hAnsi="Calibri" w:cs="Calibri"/>
+          <w:sz w:val="22"/>
+          <w:szCs w:val="22"/>
+        </w:rPr>
+        <w:t>we</w:t>
+      </w:r>
+      <w:r>
+        <w:rPr>
+          <w:rFonts w:ascii="Calibri" w:hAnsi="Calibri" w:cs="Calibri"/>
+          <w:sz w:val="22"/>
+          <w:szCs w:val="22"/>
+        </w:rPr>
+        <w:t xml:space="preserve"> also use Matplotlib to visually represent the data manipulated by Spark. With Spark and Matplotlib</w:t>
+      </w:r>
+      <w:r>
+        <w:rPr>
+          <w:rFonts w:ascii="Calibri" w:hAnsi="Calibri" w:cs="Calibri"/>
+          <w:sz w:val="22"/>
+          <w:szCs w:val="22"/>
+        </w:rPr>
+        <w:t xml:space="preserve">, </w:t>
+      </w:r>
+      <w:r>
+        <w:rPr>
+          <w:rFonts w:ascii="Calibri" w:hAnsi="Calibri" w:cs="Calibri"/>
+          <w:sz w:val="22"/>
+          <w:szCs w:val="22"/>
+        </w:rPr>
+        <w:t>we</w:t>
+      </w:r>
+      <w:r>
+        <w:rPr>
+          <w:rFonts w:ascii="Calibri" w:hAnsi="Calibri" w:cs="Calibri"/>
+          <w:sz w:val="22"/>
+          <w:szCs w:val="22"/>
+        </w:rPr>
+        <w:t xml:space="preserve"> </w:t>
+      </w:r>
+      <w:proofErr w:type="gramStart"/>
+      <w:r>
+        <w:rPr>
+          <w:rFonts w:ascii="Calibri" w:hAnsi="Calibri" w:cs="Calibri"/>
+          <w:sz w:val="22"/>
+          <w:szCs w:val="22"/>
+        </w:rPr>
+        <w:t>are</w:t>
+      </w:r>
+      <w:r>
+        <w:rPr>
+          <w:rFonts w:ascii="Calibri" w:hAnsi="Calibri" w:cs="Calibri"/>
+          <w:sz w:val="22"/>
+          <w:szCs w:val="22"/>
+        </w:rPr>
+        <w:t xml:space="preserve"> able to</w:t>
+      </w:r>
+      <w:proofErr w:type="gramEnd"/>
+      <w:r>
+        <w:rPr>
+          <w:rFonts w:ascii="Calibri" w:hAnsi="Calibri" w:cs="Calibri"/>
+          <w:sz w:val="22"/>
+          <w:szCs w:val="22"/>
+        </w:rPr>
+        <w:t xml:space="preserve"> construct an intuitive analytics website, providing users with deeper insights into the dataset under examination.</w:t>
       </w:r>
     </w:p>
     <w:p>
@@ -288,6 +390,7 @@
     <w:p>
       <w:pPr>
         <w:spacing w:after="80"/>
+        <w:jc w:val="right"/>
         <w:rPr>
           <w:rFonts w:ascii="Calibri" w:hAnsi="Calibri" w:cs="Calibri"/>
           <w:sz w:val="22"/>
@@ -356,24 +459,56 @@
           <w:sz w:val="22"/>
           <w:szCs w:val="22"/>
         </w:rPr>
-        <w:t xml:space="preserve">To demonstrate how efficiently Spark works with large datasets, I must first choose a suitable dataset for the project. </w:t>
-      </w:r>
-    </w:p>
-    <w:p>
-      <w:pPr>
-        <w:rPr>
-          <w:rFonts w:ascii="Calibri" w:hAnsi="Calibri" w:cs="Calibri"/>
-          <w:sz w:val="22"/>
-          <w:szCs w:val="22"/>
-        </w:rPr>
-      </w:pPr>
-      <w:r>
-        <w:rPr>
-          <w:rFonts w:ascii="Calibri" w:hAnsi="Calibri" w:cs="Calibri"/>
-          <w:sz w:val="22"/>
-          <w:szCs w:val="22"/>
-        </w:rPr>
-        <w:t>The dataset I chose is a csv file</w:t>
+        <w:t xml:space="preserve">To demonstrate how efficiently Spark works with large datasets, </w:t>
+      </w:r>
+      <w:r>
+        <w:rPr>
+          <w:rFonts w:ascii="Calibri" w:hAnsi="Calibri" w:cs="Calibri"/>
+          <w:sz w:val="22"/>
+          <w:szCs w:val="22"/>
+        </w:rPr>
+        <w:t>we</w:t>
+      </w:r>
+      <w:r>
+        <w:rPr>
+          <w:rFonts w:ascii="Calibri" w:hAnsi="Calibri" w:cs="Calibri"/>
+          <w:sz w:val="22"/>
+          <w:szCs w:val="22"/>
+        </w:rPr>
+        <w:t xml:space="preserve"> must first choose a suitable dataset for the project. </w:t>
+      </w:r>
+    </w:p>
+    <w:p>
+      <w:pPr>
+        <w:rPr>
+          <w:rFonts w:ascii="Calibri" w:hAnsi="Calibri" w:cs="Calibri"/>
+          <w:sz w:val="22"/>
+          <w:szCs w:val="22"/>
+        </w:rPr>
+      </w:pPr>
+      <w:r>
+        <w:rPr>
+          <w:rFonts w:ascii="Calibri" w:hAnsi="Calibri" w:cs="Calibri"/>
+          <w:sz w:val="22"/>
+          <w:szCs w:val="22"/>
+        </w:rPr>
+        <w:t xml:space="preserve">The dataset </w:t>
+      </w:r>
+      <w:r>
+        <w:rPr>
+          <w:rFonts w:ascii="Calibri" w:hAnsi="Calibri" w:cs="Calibri"/>
+          <w:sz w:val="22"/>
+          <w:szCs w:val="22"/>
+        </w:rPr>
+        <w:t>we</w:t>
+      </w:r>
+      <w:r>
+        <w:rPr>
+          <w:rFonts w:ascii="Calibri" w:hAnsi="Calibri" w:cs="Calibri"/>
+          <w:sz w:val="22"/>
+          <w:szCs w:val="22"/>
+        </w:rPr>
+        <w:t xml:space="preserve"> chose is a csv file</w:t>
       </w:r>
       <w:r>
         <w:rPr>
@@ -587,7 +722,15 @@
           <w:sz w:val="22"/>
           <w:szCs w:val="22"/>
         </w:rPr>
-        <w:t xml:space="preserve">I opted for Ubuntu 20.04 as the </w:t>
+        <w:t>We</w:t>
+      </w:r>
+      <w:r>
+        <w:rPr>
+          <w:rFonts w:ascii="Calibri" w:hAnsi="Calibri" w:cs="Calibri"/>
+          <w:sz w:val="22"/>
+          <w:szCs w:val="22"/>
+        </w:rPr>
+        <w:t xml:space="preserve"> opted for Ubuntu 20.04 as the </w:t>
       </w:r>
       <w:r>
         <w:rPr>
@@ -619,8 +762,18 @@
           <w:sz w:val="22"/>
           <w:szCs w:val="22"/>
         </w:rPr>
-        <w:t xml:space="preserve"> is no-cost</w:t>
-      </w:r>
+        <w:t xml:space="preserve"> is </w:t>
+      </w:r>
+      <w:proofErr w:type="gramStart"/>
+      <w:r>
+        <w:rPr>
+          <w:rFonts w:ascii="Calibri" w:hAnsi="Calibri" w:cs="Calibri"/>
+          <w:sz w:val="22"/>
+          <w:szCs w:val="22"/>
+        </w:rPr>
+        <w:t>no-cost</w:t>
+      </w:r>
+      <w:proofErr w:type="gramEnd"/>
       <w:r>
         <w:rPr>
           <w:rFonts w:ascii="Calibri" w:hAnsi="Calibri" w:cs="Calibri"/>
@@ -651,7 +804,39 @@
           <w:sz w:val="22"/>
           <w:szCs w:val="22"/>
         </w:rPr>
-        <w:t xml:space="preserve">For streamlined development and testing of my application, I </w:t>
+        <w:t xml:space="preserve">For streamlined development and testing of </w:t>
+      </w:r>
+      <w:r>
+        <w:rPr>
+          <w:rFonts w:ascii="Calibri" w:hAnsi="Calibri" w:cs="Calibri"/>
+          <w:sz w:val="22"/>
+          <w:szCs w:val="22"/>
+        </w:rPr>
+        <w:t>our</w:t>
+      </w:r>
+      <w:r>
+        <w:rPr>
+          <w:rFonts w:ascii="Calibri" w:hAnsi="Calibri" w:cs="Calibri"/>
+          <w:sz w:val="22"/>
+          <w:szCs w:val="22"/>
+        </w:rPr>
+        <w:t xml:space="preserve"> application, </w:t>
+      </w:r>
+      <w:r>
+        <w:rPr>
+          <w:rFonts w:ascii="Calibri" w:hAnsi="Calibri" w:cs="Calibri"/>
+          <w:sz w:val="22"/>
+          <w:szCs w:val="22"/>
+        </w:rPr>
+        <w:t>we</w:t>
+      </w:r>
+      <w:r>
+        <w:rPr>
+          <w:rFonts w:ascii="Calibri" w:hAnsi="Calibri" w:cs="Calibri"/>
+          <w:sz w:val="22"/>
+          <w:szCs w:val="22"/>
+        </w:rPr>
+        <w:t xml:space="preserve"> </w:t>
       </w:r>
       <w:r>
         <w:rPr>
@@ -700,7 +885,23 @@
           <w:sz w:val="22"/>
           <w:szCs w:val="22"/>
         </w:rPr>
-        <w:t xml:space="preserve"> locally, I want it to </w:t>
+        <w:t xml:space="preserve"> locally, </w:t>
+      </w:r>
+      <w:r>
+        <w:rPr>
+          <w:rFonts w:ascii="Calibri" w:hAnsi="Calibri" w:cs="Calibri"/>
+          <w:sz w:val="22"/>
+          <w:szCs w:val="22"/>
+        </w:rPr>
+        <w:t>we</w:t>
+      </w:r>
+      <w:r>
+        <w:rPr>
+          <w:rFonts w:ascii="Calibri" w:hAnsi="Calibri" w:cs="Calibri"/>
+          <w:sz w:val="22"/>
+          <w:szCs w:val="22"/>
+        </w:rPr>
+        <w:t xml:space="preserve"> want it to </w:t>
       </w:r>
       <w:r>
         <w:rPr>
@@ -780,7 +981,15 @@
           <w:sz w:val="22"/>
           <w:szCs w:val="22"/>
         </w:rPr>
-        <w:t xml:space="preserve">I decided </w:t>
+        <w:t>we</w:t>
+      </w:r>
+      <w:r>
+        <w:rPr>
+          <w:rFonts w:ascii="Calibri" w:hAnsi="Calibri" w:cs="Calibri"/>
+          <w:sz w:val="22"/>
+          <w:szCs w:val="22"/>
+        </w:rPr>
+        <w:t xml:space="preserve"> decided </w:t>
       </w:r>
       <w:r>
         <w:rPr>
@@ -796,7 +1005,25 @@
           <w:sz w:val="22"/>
           <w:szCs w:val="22"/>
         </w:rPr>
-        <w:t xml:space="preserve"> t3.xlarge type, which </w:t>
+        <w:t xml:space="preserve"> t</w:t>
+      </w:r>
+      <w:proofErr w:type="gramStart"/>
+      <w:r>
+        <w:rPr>
+          <w:rFonts w:ascii="Calibri" w:hAnsi="Calibri" w:cs="Calibri"/>
+          <w:sz w:val="22"/>
+          <w:szCs w:val="22"/>
+        </w:rPr>
+        <w:t>3.xlarge</w:t>
+      </w:r>
+      <w:proofErr w:type="gramEnd"/>
+      <w:r>
+        <w:rPr>
+          <w:rFonts w:ascii="Calibri" w:hAnsi="Calibri" w:cs="Calibri"/>
+          <w:sz w:val="22"/>
+          <w:szCs w:val="22"/>
+        </w:rPr>
+        <w:t xml:space="preserve"> type, which </w:t>
       </w:r>
       <w:r>
         <w:rPr>
@@ -829,7 +1056,15 @@
           <w:sz w:val="22"/>
           <w:szCs w:val="22"/>
         </w:rPr>
-        <w:t xml:space="preserve">I also allowed all inbound and outbound traffic for this EC2 instance. </w:t>
+        <w:t>We</w:t>
+      </w:r>
+      <w:r>
+        <w:rPr>
+          <w:rFonts w:ascii="Calibri" w:hAnsi="Calibri" w:cs="Calibri"/>
+          <w:sz w:val="22"/>
+          <w:szCs w:val="22"/>
+        </w:rPr>
+        <w:t xml:space="preserve"> also allowed all inbound and outbound traffic for this EC2 instance. </w:t>
       </w:r>
     </w:p>
     <w:p>
@@ -962,7 +1197,39 @@
           <w:sz w:val="22"/>
           <w:szCs w:val="22"/>
         </w:rPr>
-        <w:t xml:space="preserve"> the provided instructions, I made a few modifications to suit my preferences.</w:t>
+        <w:t xml:space="preserve"> the provided instructions, </w:t>
+      </w:r>
+      <w:r>
+        <w:rPr>
+          <w:rFonts w:ascii="Calibri" w:hAnsi="Calibri" w:cs="Calibri"/>
+          <w:sz w:val="22"/>
+          <w:szCs w:val="22"/>
+        </w:rPr>
+        <w:t>we</w:t>
+      </w:r>
+      <w:r>
+        <w:rPr>
+          <w:rFonts w:ascii="Calibri" w:hAnsi="Calibri" w:cs="Calibri"/>
+          <w:sz w:val="22"/>
+          <w:szCs w:val="22"/>
+        </w:rPr>
+        <w:t xml:space="preserve"> made a few modifications to suit </w:t>
+      </w:r>
+      <w:r>
+        <w:rPr>
+          <w:rFonts w:ascii="Calibri" w:hAnsi="Calibri" w:cs="Calibri"/>
+          <w:sz w:val="22"/>
+          <w:szCs w:val="22"/>
+        </w:rPr>
+        <w:t>our</w:t>
+      </w:r>
+      <w:r>
+        <w:rPr>
+          <w:rFonts w:ascii="Calibri" w:hAnsi="Calibri" w:cs="Calibri"/>
+          <w:sz w:val="22"/>
+          <w:szCs w:val="22"/>
+        </w:rPr>
+        <w:t xml:space="preserve"> preferences.</w:t>
       </w:r>
     </w:p>
     <w:p>
@@ -980,7 +1247,23 @@
           <w:sz w:val="22"/>
           <w:szCs w:val="22"/>
         </w:rPr>
-        <w:t>Initially, I installed Anaconda by executing two commands:</w:t>
+        <w:t xml:space="preserve">Initially, </w:t>
+      </w:r>
+      <w:r>
+        <w:rPr>
+          <w:rFonts w:ascii="Calibri" w:hAnsi="Calibri" w:cs="Calibri"/>
+          <w:sz w:val="22"/>
+          <w:szCs w:val="22"/>
+        </w:rPr>
+        <w:t>we</w:t>
+      </w:r>
+      <w:r>
+        <w:rPr>
+          <w:rFonts w:ascii="Calibri" w:hAnsi="Calibri" w:cs="Calibri"/>
+          <w:sz w:val="22"/>
+          <w:szCs w:val="22"/>
+        </w:rPr>
+        <w:t xml:space="preserve"> installed Anaconda by executing two commands:</w:t>
       </w:r>
     </w:p>
     <w:p>
@@ -1064,7 +1347,23 @@
           <w:sz w:val="22"/>
           <w:szCs w:val="22"/>
         </w:rPr>
-        <w:t xml:space="preserve"> I agreed to the Anaconda license terms and </w:t>
+        <w:t xml:space="preserve"> </w:t>
+      </w:r>
+      <w:r>
+        <w:rPr>
+          <w:rFonts w:ascii="Calibri" w:hAnsi="Calibri" w:cs="Calibri"/>
+          <w:sz w:val="22"/>
+          <w:szCs w:val="22"/>
+        </w:rPr>
+        <w:t>we</w:t>
+      </w:r>
+      <w:r>
+        <w:rPr>
+          <w:rFonts w:ascii="Calibri" w:hAnsi="Calibri" w:cs="Calibri"/>
+          <w:sz w:val="22"/>
+          <w:szCs w:val="22"/>
+        </w:rPr>
+        <w:t xml:space="preserve"> agreed to the Anaconda license terms and </w:t>
       </w:r>
       <w:r>
         <w:rPr>
@@ -1088,15 +1387,32 @@
           <w:sz w:val="22"/>
           <w:szCs w:val="22"/>
         </w:rPr>
-        <w:t>To complete the Anaconda installation, I</w:t>
-      </w:r>
-      <w:r>
-        <w:rPr>
-          <w:rFonts w:ascii="Calibri" w:hAnsi="Calibri" w:cs="Calibri"/>
-          <w:sz w:val="22"/>
-          <w:szCs w:val="22"/>
-        </w:rPr>
-        <w:t xml:space="preserve"> ran the command “source .</w:t>
+        <w:t xml:space="preserve">To complete the Anaconda installation, </w:t>
+      </w:r>
+      <w:r>
+        <w:rPr>
+          <w:rFonts w:ascii="Calibri" w:hAnsi="Calibri" w:cs="Calibri"/>
+          <w:sz w:val="22"/>
+          <w:szCs w:val="22"/>
+        </w:rPr>
+        <w:t>we</w:t>
+      </w:r>
+      <w:r>
+        <w:rPr>
+          <w:rFonts w:ascii="Calibri" w:hAnsi="Calibri" w:cs="Calibri"/>
+          <w:sz w:val="22"/>
+          <w:szCs w:val="22"/>
+        </w:rPr>
+        <w:t xml:space="preserve"> ran the command “</w:t>
+      </w:r>
+      <w:proofErr w:type="gramStart"/>
+      <w:r>
+        <w:rPr>
+          <w:rFonts w:ascii="Calibri" w:hAnsi="Calibri" w:cs="Calibri"/>
+          <w:sz w:val="22"/>
+          <w:szCs w:val="22"/>
+        </w:rPr>
+        <w:t>source .</w:t>
       </w:r>
       <w:proofErr w:type="spellStart"/>
       <w:r>
@@ -1108,6 +1424,7 @@
         <w:t>bashrc</w:t>
       </w:r>
       <w:proofErr w:type="spellEnd"/>
+      <w:proofErr w:type="gramEnd"/>
       <w:r>
         <w:rPr>
           <w:rFonts w:ascii="Calibri" w:hAnsi="Calibri" w:cs="Calibri"/>
@@ -1150,7 +1467,23 @@
           <w:szCs w:val="22"/>
         </w:rPr>
         <w:lastRenderedPageBreak/>
-        <w:t>Subsequently, I proceeded to install JRE using:</w:t>
+        <w:t xml:space="preserve">Subsequently, </w:t>
+      </w:r>
+      <w:r>
+        <w:rPr>
+          <w:rFonts w:ascii="Calibri" w:hAnsi="Calibri" w:cs="Calibri"/>
+          <w:sz w:val="22"/>
+          <w:szCs w:val="22"/>
+        </w:rPr>
+        <w:t>we</w:t>
+      </w:r>
+      <w:r>
+        <w:rPr>
+          <w:rFonts w:ascii="Calibri" w:hAnsi="Calibri" w:cs="Calibri"/>
+          <w:sz w:val="22"/>
+          <w:szCs w:val="22"/>
+        </w:rPr>
+        <w:t xml:space="preserve"> proceeded to install JRE using:</w:t>
       </w:r>
     </w:p>
     <w:p>
@@ -1245,7 +1578,23 @@
           <w:sz w:val="22"/>
           <w:szCs w:val="22"/>
         </w:rPr>
-        <w:t>Additionally, I installed Scala with the command “</w:t>
+        <w:t xml:space="preserve">Additionally, </w:t>
+      </w:r>
+      <w:r>
+        <w:rPr>
+          <w:rFonts w:ascii="Calibri" w:hAnsi="Calibri" w:cs="Calibri"/>
+          <w:sz w:val="22"/>
+          <w:szCs w:val="22"/>
+        </w:rPr>
+        <w:t>we</w:t>
+      </w:r>
+      <w:r>
+        <w:rPr>
+          <w:rFonts w:ascii="Calibri" w:hAnsi="Calibri" w:cs="Calibri"/>
+          <w:sz w:val="22"/>
+          <w:szCs w:val="22"/>
+        </w:rPr>
+        <w:t xml:space="preserve"> installed Scala with the command “</w:t>
       </w:r>
       <w:proofErr w:type="spellStart"/>
       <w:r>
@@ -1266,7 +1615,6 @@
         <w:t xml:space="preserve"> apt-get </w:t>
       </w:r>
       <w:proofErr w:type="spellStart"/>
-      <w:proofErr w:type="gramStart"/>
       <w:r>
         <w:rPr>
           <w:rFonts w:ascii="Calibri" w:hAnsi="Calibri" w:cs="Calibri"/>
@@ -1276,14 +1624,31 @@
         <w:t>intall</w:t>
       </w:r>
       <w:proofErr w:type="spellEnd"/>
-      <w:proofErr w:type="gramEnd"/>
-      <w:r>
-        <w:rPr>
-          <w:rFonts w:ascii="Calibri" w:hAnsi="Calibri" w:cs="Calibri"/>
-          <w:sz w:val="22"/>
-          <w:szCs w:val="22"/>
-        </w:rPr>
-        <w:t xml:space="preserve"> scala”. Py4J was installed using the following commands:</w:t>
+      <w:r>
+        <w:rPr>
+          <w:rFonts w:ascii="Calibri" w:hAnsi="Calibri" w:cs="Calibri"/>
+          <w:sz w:val="22"/>
+          <w:szCs w:val="22"/>
+        </w:rPr>
+        <w:t xml:space="preserve"> </w:t>
+      </w:r>
+      <w:proofErr w:type="spellStart"/>
+      <w:r>
+        <w:rPr>
+          <w:rFonts w:ascii="Calibri" w:hAnsi="Calibri" w:cs="Calibri"/>
+          <w:sz w:val="22"/>
+          <w:szCs w:val="22"/>
+        </w:rPr>
+        <w:t>scala</w:t>
+      </w:r>
+      <w:proofErr w:type="spellEnd"/>
+      <w:r>
+        <w:rPr>
+          <w:rFonts w:ascii="Calibri" w:hAnsi="Calibri" w:cs="Calibri"/>
+          <w:sz w:val="22"/>
+          <w:szCs w:val="22"/>
+        </w:rPr>
+        <w:t>”. Py4J was installed using the following commands:</w:t>
       </w:r>
     </w:p>
     <w:p>
@@ -1382,7 +1747,23 @@
           <w:sz w:val="22"/>
           <w:szCs w:val="22"/>
         </w:rPr>
-        <w:t>Moving forward, I installed Spark/Hadoop by downloading the package and extracting its contents:</w:t>
+        <w:t xml:space="preserve">Moving forward, </w:t>
+      </w:r>
+      <w:r>
+        <w:rPr>
+          <w:rFonts w:ascii="Calibri" w:hAnsi="Calibri" w:cs="Calibri"/>
+          <w:sz w:val="22"/>
+          <w:szCs w:val="22"/>
+        </w:rPr>
+        <w:t>we</w:t>
+      </w:r>
+      <w:r>
+        <w:rPr>
+          <w:rFonts w:ascii="Calibri" w:hAnsi="Calibri" w:cs="Calibri"/>
+          <w:sz w:val="22"/>
+          <w:szCs w:val="22"/>
+        </w:rPr>
+        <w:t xml:space="preserve"> installed Spark/Hadoop by downloading the package and extracting its contents:</w:t>
       </w:r>
     </w:p>
     <w:p>
@@ -1494,7 +1875,23 @@
           <w:sz w:val="22"/>
           <w:szCs w:val="22"/>
         </w:rPr>
-        <w:t xml:space="preserve"> installing Spark/Hadoop, I </w:t>
+        <w:t xml:space="preserve"> installing Spark/Hadoop, </w:t>
+      </w:r>
+      <w:r>
+        <w:rPr>
+          <w:rFonts w:ascii="Calibri" w:hAnsi="Calibri" w:cs="Calibri"/>
+          <w:sz w:val="22"/>
+          <w:szCs w:val="22"/>
+        </w:rPr>
+        <w:t>we</w:t>
+      </w:r>
+      <w:r>
+        <w:rPr>
+          <w:rFonts w:ascii="Calibri" w:hAnsi="Calibri" w:cs="Calibri"/>
+          <w:sz w:val="22"/>
+          <w:szCs w:val="22"/>
+        </w:rPr>
+        <w:t xml:space="preserve"> </w:t>
       </w:r>
       <w:r>
         <w:rPr>
@@ -1597,7 +1994,23 @@
           <w:sz w:val="22"/>
           <w:szCs w:val="22"/>
         </w:rPr>
-        <w:t xml:space="preserve">Finally, I installed </w:t>
+        <w:t xml:space="preserve">Finally, </w:t>
+      </w:r>
+      <w:r>
+        <w:rPr>
+          <w:rFonts w:ascii="Calibri" w:hAnsi="Calibri" w:cs="Calibri"/>
+          <w:sz w:val="22"/>
+          <w:szCs w:val="22"/>
+        </w:rPr>
+        <w:t>we</w:t>
+      </w:r>
+      <w:r>
+        <w:rPr>
+          <w:rFonts w:ascii="Calibri" w:hAnsi="Calibri" w:cs="Calibri"/>
+          <w:sz w:val="22"/>
+          <w:szCs w:val="22"/>
+        </w:rPr>
+        <w:t xml:space="preserve"> installed </w:t>
       </w:r>
       <w:proofErr w:type="spellStart"/>
       <w:r>
@@ -1818,7 +2231,31 @@
           <w:sz w:val="22"/>
           <w:szCs w:val="22"/>
         </w:rPr>
-        <w:t xml:space="preserve">In order to implement Flask backend with Spark and Matplotlib, I must import the appropriate modules at the beginning. </w:t>
+        <w:t>To</w:t>
+      </w:r>
+      <w:r>
+        <w:rPr>
+          <w:rFonts w:ascii="Calibri" w:hAnsi="Calibri" w:cs="Calibri"/>
+          <w:sz w:val="22"/>
+          <w:szCs w:val="22"/>
+        </w:rPr>
+        <w:t xml:space="preserve"> implement Flask backend with Spark and Matplotlib, </w:t>
+      </w:r>
+      <w:r>
+        <w:rPr>
+          <w:rFonts w:ascii="Calibri" w:hAnsi="Calibri" w:cs="Calibri"/>
+          <w:sz w:val="22"/>
+          <w:szCs w:val="22"/>
+        </w:rPr>
+        <w:t>we</w:t>
+      </w:r>
+      <w:r>
+        <w:rPr>
+          <w:rFonts w:ascii="Calibri" w:hAnsi="Calibri" w:cs="Calibri"/>
+          <w:sz w:val="22"/>
+          <w:szCs w:val="22"/>
+        </w:rPr>
+        <w:t xml:space="preserve"> must import the appropriate modules at the beginning. </w:t>
       </w:r>
     </w:p>
     <w:p>
@@ -2586,7 +3023,31 @@
           <w:szCs w:val="22"/>
         </w:rPr>
         <w:lastRenderedPageBreak/>
-        <w:t xml:space="preserve">I also must configure Spark Session as well. As mentioned earlier, I want Spark to run locally using as many available CPU cores as possible to suit its needs. </w:t>
+        <w:t>We</w:t>
+      </w:r>
+      <w:r>
+        <w:rPr>
+          <w:rFonts w:ascii="Calibri" w:hAnsi="Calibri" w:cs="Calibri"/>
+          <w:sz w:val="22"/>
+          <w:szCs w:val="22"/>
+        </w:rPr>
+        <w:t xml:space="preserve"> also must configure Spark Session as well. As mentioned earlier, </w:t>
+      </w:r>
+      <w:r>
+        <w:rPr>
+          <w:rFonts w:ascii="Calibri" w:hAnsi="Calibri" w:cs="Calibri"/>
+          <w:sz w:val="22"/>
+          <w:szCs w:val="22"/>
+        </w:rPr>
+        <w:t>we</w:t>
+      </w:r>
+      <w:r>
+        <w:rPr>
+          <w:rFonts w:ascii="Calibri" w:hAnsi="Calibri" w:cs="Calibri"/>
+          <w:sz w:val="22"/>
+          <w:szCs w:val="22"/>
+        </w:rPr>
+        <w:t xml:space="preserve"> want Spark to run locally using as many available CPU cores as possible to suit its needs. </w:t>
       </w:r>
     </w:p>
     <w:p>
@@ -2910,8 +3371,25 @@
           <w:sz w:val="22"/>
           <w:szCs w:val="22"/>
         </w:rPr>
-        <w:t xml:space="preserve">Then, I created a global DataFrame object </w:t>
-      </w:r>
+        <w:t xml:space="preserve">Then, </w:t>
+      </w:r>
+      <w:r>
+        <w:rPr>
+          <w:rFonts w:ascii="Calibri" w:hAnsi="Calibri" w:cs="Calibri"/>
+          <w:sz w:val="22"/>
+          <w:szCs w:val="22"/>
+        </w:rPr>
+        <w:t>we</w:t>
+      </w:r>
+      <w:r>
+        <w:rPr>
+          <w:rFonts w:ascii="Calibri" w:hAnsi="Calibri" w:cs="Calibri"/>
+          <w:sz w:val="22"/>
+          <w:szCs w:val="22"/>
+        </w:rPr>
+        <w:t xml:space="preserve"> created a global DataFrame object </w:t>
+      </w:r>
+      <w:proofErr w:type="spellStart"/>
       <w:r>
         <w:rPr>
           <w:rFonts w:ascii="Calibri" w:hAnsi="Calibri" w:cs="Calibri"/>
@@ -2922,6 +3400,7 @@
         </w:rPr>
         <w:t>df</w:t>
       </w:r>
+      <w:proofErr w:type="spellEnd"/>
       <w:r>
         <w:rPr>
           <w:rFonts w:ascii="Calibri" w:hAnsi="Calibri" w:cs="Calibri"/>
@@ -2964,7 +3443,39 @@
           <w:sz w:val="22"/>
           <w:szCs w:val="22"/>
         </w:rPr>
-        <w:t xml:space="preserve"> is created by reading the “mortality_age.csv” file into Spark. I also specified that the first row of the file contains column headers and the columns are separated by commas. </w:t>
+        <w:t xml:space="preserve"> is created by reading the “mortality_age.csv” file into Spark. </w:t>
+      </w:r>
+      <w:r>
+        <w:rPr>
+          <w:rFonts w:ascii="Calibri" w:hAnsi="Calibri" w:cs="Calibri"/>
+          <w:sz w:val="22"/>
+          <w:szCs w:val="22"/>
+        </w:rPr>
+        <w:t>we</w:t>
+      </w:r>
+      <w:r>
+        <w:rPr>
+          <w:rFonts w:ascii="Calibri" w:hAnsi="Calibri" w:cs="Calibri"/>
+          <w:sz w:val="22"/>
+          <w:szCs w:val="22"/>
+        </w:rPr>
+        <w:t xml:space="preserve"> also specified that the first row of the file contains column </w:t>
+      </w:r>
+      <w:r>
+        <w:rPr>
+          <w:rFonts w:ascii="Calibri" w:hAnsi="Calibri" w:cs="Calibri"/>
+          <w:sz w:val="22"/>
+          <w:szCs w:val="22"/>
+        </w:rPr>
+        <w:t>headers,</w:t>
+      </w:r>
+      <w:r>
+        <w:rPr>
+          <w:rFonts w:ascii="Calibri" w:hAnsi="Calibri" w:cs="Calibri"/>
+          <w:sz w:val="22"/>
+          <w:szCs w:val="22"/>
+        </w:rPr>
+        <w:t xml:space="preserve"> and the columns are separated by commas. </w:t>
       </w:r>
     </w:p>
     <w:p>
@@ -3198,7 +3709,15 @@
           <w:sz w:val="22"/>
           <w:szCs w:val="22"/>
         </w:rPr>
-        <w:t xml:space="preserve">I then perform some data cleaning and manipulation operations on </w:t>
+        <w:t>we</w:t>
+      </w:r>
+      <w:r>
+        <w:rPr>
+          <w:rFonts w:ascii="Calibri" w:hAnsi="Calibri" w:cs="Calibri"/>
+          <w:sz w:val="22"/>
+          <w:szCs w:val="22"/>
+        </w:rPr>
+        <w:t xml:space="preserve"> then perform some data cleaning and manipulation operations on </w:t>
       </w:r>
       <w:r>
         <w:rPr>
@@ -3216,7 +3735,23 @@
           <w:sz w:val="22"/>
           <w:szCs w:val="22"/>
         </w:rPr>
-        <w:t xml:space="preserve">. Specifically, I remove commas from the “Number of Deaths” and “Death Rate per 100,000” columns and casts them to appropriate types. </w:t>
+        <w:t xml:space="preserve">. Specifically, </w:t>
+      </w:r>
+      <w:r>
+        <w:rPr>
+          <w:rFonts w:ascii="Calibri" w:hAnsi="Calibri" w:cs="Calibri"/>
+          <w:sz w:val="22"/>
+          <w:szCs w:val="22"/>
+        </w:rPr>
+        <w:t>we</w:t>
+      </w:r>
+      <w:r>
+        <w:rPr>
+          <w:rFonts w:ascii="Calibri" w:hAnsi="Calibri" w:cs="Calibri"/>
+          <w:sz w:val="22"/>
+          <w:szCs w:val="22"/>
+        </w:rPr>
+        <w:t xml:space="preserve"> remove commas from the “Number of Deaths” and “Death Rate per 100,000” columns and casts them to appropriate types. </w:t>
       </w:r>
       <w:r>
         <w:rPr>
@@ -3266,7 +3801,23 @@
           <w:sz w:val="22"/>
           <w:szCs w:val="22"/>
         </w:rPr>
-        <w:t xml:space="preserve"> will be regularly used on multiple pages of the website, so I cache it to memory to avoid redundant computations</w:t>
+        <w:t xml:space="preserve"> will be regularly used on multiple pages of the website, so </w:t>
+      </w:r>
+      <w:r>
+        <w:rPr>
+          <w:rFonts w:ascii="Calibri" w:hAnsi="Calibri" w:cs="Calibri"/>
+          <w:sz w:val="22"/>
+          <w:szCs w:val="22"/>
+        </w:rPr>
+        <w:t>we</w:t>
+      </w:r>
+      <w:r>
+        <w:rPr>
+          <w:rFonts w:ascii="Calibri" w:hAnsi="Calibri" w:cs="Calibri"/>
+          <w:sz w:val="22"/>
+          <w:szCs w:val="22"/>
+        </w:rPr>
+        <w:t xml:space="preserve"> cache it to memory to avoid redundant computations</w:t>
       </w:r>
       <w:r>
         <w:rPr>
@@ -5080,7 +5631,15 @@
           <w:sz w:val="22"/>
           <w:szCs w:val="22"/>
         </w:rPr>
-        <w:t xml:space="preserve">I programmed the “Submit” button to be clickable only when 3 values from 3 dropdowns are selected by the user. When the user clicks the “Submit”, a “POST” method will be triggered, and the backend jumps inside the ‘if’ block. </w:t>
+        <w:t>We</w:t>
+      </w:r>
+      <w:r>
+        <w:rPr>
+          <w:rFonts w:ascii="Calibri" w:hAnsi="Calibri" w:cs="Calibri"/>
+          <w:sz w:val="22"/>
+          <w:szCs w:val="22"/>
+        </w:rPr>
+        <w:t xml:space="preserve"> programmed the “Submit” button to be clickable only when 3 values from 3 dropdowns are selected by the user. When the user clicks the “Submit”, a “POST” method will be triggered, and the backend jumps inside the ‘if’ block. </w:t>
       </w:r>
     </w:p>
     <w:p>
@@ -10866,7 +11425,23 @@
           <w:sz w:val="22"/>
           <w:szCs w:val="22"/>
         </w:rPr>
-        <w:t xml:space="preserve"> this project, I </w:t>
+        <w:t xml:space="preserve"> this project, </w:t>
+      </w:r>
+      <w:r>
+        <w:rPr>
+          <w:rFonts w:ascii="Calibri" w:hAnsi="Calibri" w:cs="Calibri"/>
+          <w:sz w:val="22"/>
+          <w:szCs w:val="22"/>
+        </w:rPr>
+        <w:t>we</w:t>
+      </w:r>
+      <w:r>
+        <w:rPr>
+          <w:rFonts w:ascii="Calibri" w:hAnsi="Calibri" w:cs="Calibri"/>
+          <w:sz w:val="22"/>
+          <w:szCs w:val="22"/>
+        </w:rPr>
+        <w:t xml:space="preserve"> </w:t>
       </w:r>
       <w:r>
         <w:rPr>
@@ -10931,7 +11506,23 @@
           <w:sz w:val="22"/>
           <w:szCs w:val="22"/>
         </w:rPr>
-        <w:t xml:space="preserve"> I learned how to choose a</w:t>
+        <w:t xml:space="preserve"> </w:t>
+      </w:r>
+      <w:r>
+        <w:rPr>
+          <w:rFonts w:ascii="Calibri" w:hAnsi="Calibri" w:cs="Calibri"/>
+          <w:sz w:val="22"/>
+          <w:szCs w:val="22"/>
+        </w:rPr>
+        <w:t>we</w:t>
+      </w:r>
+      <w:r>
+        <w:rPr>
+          <w:rFonts w:ascii="Calibri" w:hAnsi="Calibri" w:cs="Calibri"/>
+          <w:sz w:val="22"/>
+          <w:szCs w:val="22"/>
+        </w:rPr>
+        <w:t xml:space="preserve"> learned how to choose a</w:t>
       </w:r>
       <w:r>
         <w:rPr>
@@ -10971,7 +11562,15 @@
           <w:sz w:val="22"/>
           <w:szCs w:val="22"/>
         </w:rPr>
-        <w:t xml:space="preserve"> I</w:t>
+        <w:t xml:space="preserve"> </w:t>
+      </w:r>
+      <w:r>
+        <w:rPr>
+          <w:rFonts w:ascii="Calibri" w:hAnsi="Calibri" w:cs="Calibri"/>
+          <w:sz w:val="22"/>
+          <w:szCs w:val="22"/>
+        </w:rPr>
+        <w:t>We</w:t>
       </w:r>
       <w:r>
         <w:rPr>
@@ -11028,31 +11627,113 @@
           <w:sz w:val="22"/>
           <w:szCs w:val="22"/>
         </w:rPr>
-        <w:t xml:space="preserve">, I learned how to filter, manipulate, and use the data to </w:t>
-      </w:r>
-      <w:r>
-        <w:rPr>
-          <w:rFonts w:ascii="Calibri" w:hAnsi="Calibri" w:cs="Calibri"/>
-          <w:sz w:val="22"/>
-          <w:szCs w:val="22"/>
-        </w:rPr>
-        <w:t xml:space="preserve">craft insightful visualizations on the frontend. I also </w:t>
-      </w:r>
-      <w:r>
-        <w:rPr>
-          <w:rFonts w:ascii="Calibri" w:hAnsi="Calibri" w:cs="Calibri"/>
-          <w:sz w:val="22"/>
-          <w:szCs w:val="22"/>
-        </w:rPr>
-        <w:t>get familiar with the structures of Spark-produced DataFrames in order to use them effectively</w:t>
-      </w:r>
-      <w:r>
-        <w:rPr>
-          <w:rFonts w:ascii="Calibri" w:hAnsi="Calibri" w:cs="Calibri"/>
-          <w:sz w:val="22"/>
-          <w:szCs w:val="22"/>
-        </w:rPr>
-        <w:t xml:space="preserve">. Additionally, I tried my best to Optimize Spark’s performance by caching the DataFrame and maximizing CPU cure utilization. </w:t>
+        <w:t xml:space="preserve">, </w:t>
+      </w:r>
+      <w:r>
+        <w:rPr>
+          <w:rFonts w:ascii="Calibri" w:hAnsi="Calibri" w:cs="Calibri"/>
+          <w:sz w:val="22"/>
+          <w:szCs w:val="22"/>
+        </w:rPr>
+        <w:t>we</w:t>
+      </w:r>
+      <w:r>
+        <w:rPr>
+          <w:rFonts w:ascii="Calibri" w:hAnsi="Calibri" w:cs="Calibri"/>
+          <w:sz w:val="22"/>
+          <w:szCs w:val="22"/>
+        </w:rPr>
+        <w:t xml:space="preserve"> learned how to filter, manipulate, and use the data to </w:t>
+      </w:r>
+      <w:r>
+        <w:rPr>
+          <w:rFonts w:ascii="Calibri" w:hAnsi="Calibri" w:cs="Calibri"/>
+          <w:sz w:val="22"/>
+          <w:szCs w:val="22"/>
+        </w:rPr>
+        <w:t xml:space="preserve">craft insightful visualizations on the frontend. </w:t>
+      </w:r>
+      <w:r>
+        <w:rPr>
+          <w:rFonts w:ascii="Calibri" w:hAnsi="Calibri" w:cs="Calibri"/>
+          <w:sz w:val="22"/>
+          <w:szCs w:val="22"/>
+        </w:rPr>
+        <w:t>We</w:t>
+      </w:r>
+      <w:r>
+        <w:rPr>
+          <w:rFonts w:ascii="Calibri" w:hAnsi="Calibri" w:cs="Calibri"/>
+          <w:sz w:val="22"/>
+          <w:szCs w:val="22"/>
+        </w:rPr>
+        <w:t xml:space="preserve"> also </w:t>
+      </w:r>
+      <w:r>
+        <w:rPr>
+          <w:rFonts w:ascii="Calibri" w:hAnsi="Calibri" w:cs="Calibri"/>
+          <w:sz w:val="22"/>
+          <w:szCs w:val="22"/>
+        </w:rPr>
+        <w:t xml:space="preserve">get familiar with the structures of Spark-produced DataFrames </w:t>
+      </w:r>
+      <w:proofErr w:type="gramStart"/>
+      <w:r>
+        <w:rPr>
+          <w:rFonts w:ascii="Calibri" w:hAnsi="Calibri" w:cs="Calibri"/>
+          <w:sz w:val="22"/>
+          <w:szCs w:val="22"/>
+        </w:rPr>
+        <w:t>in order to</w:t>
+      </w:r>
+      <w:proofErr w:type="gramEnd"/>
+      <w:r>
+        <w:rPr>
+          <w:rFonts w:ascii="Calibri" w:hAnsi="Calibri" w:cs="Calibri"/>
+          <w:sz w:val="22"/>
+          <w:szCs w:val="22"/>
+        </w:rPr>
+        <w:t xml:space="preserve"> use them effectively</w:t>
+      </w:r>
+      <w:r>
+        <w:rPr>
+          <w:rFonts w:ascii="Calibri" w:hAnsi="Calibri" w:cs="Calibri"/>
+          <w:sz w:val="22"/>
+          <w:szCs w:val="22"/>
+        </w:rPr>
+        <w:t xml:space="preserve">. Additionally, </w:t>
+      </w:r>
+      <w:r>
+        <w:rPr>
+          <w:rFonts w:ascii="Calibri" w:hAnsi="Calibri" w:cs="Calibri"/>
+          <w:sz w:val="22"/>
+          <w:szCs w:val="22"/>
+        </w:rPr>
+        <w:t>we</w:t>
+      </w:r>
+      <w:r>
+        <w:rPr>
+          <w:rFonts w:ascii="Calibri" w:hAnsi="Calibri" w:cs="Calibri"/>
+          <w:sz w:val="22"/>
+          <w:szCs w:val="22"/>
+        </w:rPr>
+        <w:t xml:space="preserve"> tried </w:t>
+      </w:r>
+      <w:r>
+        <w:rPr>
+          <w:rFonts w:ascii="Calibri" w:hAnsi="Calibri" w:cs="Calibri"/>
+          <w:sz w:val="22"/>
+          <w:szCs w:val="22"/>
+        </w:rPr>
+        <w:t>our</w:t>
+      </w:r>
+      <w:r>
+        <w:rPr>
+          <w:rFonts w:ascii="Calibri" w:hAnsi="Calibri" w:cs="Calibri"/>
+          <w:sz w:val="22"/>
+          <w:szCs w:val="22"/>
+        </w:rPr>
+        <w:t xml:space="preserve"> best to Optimize Spark’s performance by caching the DataFrame and maximizing CPU cure utilization. </w:t>
       </w:r>
     </w:p>
     <w:p>

</xml_diff>